<commit_message>
from bullet points to text
</commit_message>
<xml_diff>
--- a/docs/methods.docx
+++ b/docs/methods.docx
@@ -2,6 +2,892 @@
 <file path=word/document.xml><?xml version="1.0" encoding="utf-8"?>
 <w:document xmlns:wpc="http://schemas.microsoft.com/office/word/2010/wordprocessingCanvas" xmlns:cx="http://schemas.microsoft.com/office/drawing/2014/chartex" xmlns:cx1="http://schemas.microsoft.com/office/drawing/2015/9/8/chartex" xmlns:mc="http://schemas.openxmlformats.org/markup-compatibility/2006" xmlns:o="urn:schemas-microsoft-com:office:office" xmlns:r="http://schemas.openxmlformats.org/officeDocument/2006/relationships" xmlns:m="http://schemas.openxmlformats.org/officeDocument/2006/math" xmlns:v="urn:schemas-microsoft-com:vml" xmlns:wp14="http://schemas.microsoft.com/office/word/2010/wordprocessingDrawing" xmlns:wp="http://schemas.openxmlformats.org/drawingml/2006/wordprocessingDrawing" xmlns:w10="urn:schemas-microsoft-com:office:word" xmlns:w="http://schemas.openxmlformats.org/wordprocessingml/2006/main" xmlns:w14="http://schemas.microsoft.com/office/word/2010/wordml" xmlns:w15="http://schemas.microsoft.com/office/word/2012/wordml" xmlns:w16se="http://schemas.microsoft.com/office/word/2015/wordml/symex" xmlns:wpg="http://schemas.microsoft.com/office/word/2010/wordprocessingGroup" xmlns:wpi="http://schemas.microsoft.com/office/word/2010/wordprocessingInk" xmlns:wne="http://schemas.microsoft.com/office/word/2006/wordml" xmlns:wps="http://schemas.microsoft.com/office/word/2010/wordprocessingShape" mc:Ignorable="w14 w15 w16se wp14">
   <w:body>
+    <w:p>
+      <w:pPr>
+        <w:rPr>
+          <w:b/>
+        </w:rPr>
+      </w:pPr>
+    </w:p>
+    <w:p>
+      <w:pPr>
+        <w:pStyle w:val="Subtitle"/>
+      </w:pPr>
+      <w:r>
+        <w:t>Pre</w:t>
+      </w:r>
+      <w:r>
+        <w:rPr>
+          <w:rStyle w:val="SubtleEmphasis"/>
+          <w:i w:val="0"/>
+          <w:iCs w:val="0"/>
+          <w:color w:val="5A5A5A" w:themeColor="text1" w:themeTint="A5"/>
+        </w:rPr>
+        <w:t>-processing of sequencing data</w:t>
+      </w:r>
+    </w:p>
+    <w:p>
+      <w:pPr>
+        <w:ind w:left="360"/>
+        <w:rPr>
+          <w:rFonts w:cstheme="minorHAnsi"/>
+          <w:sz w:val="24"/>
+        </w:rPr>
+      </w:pPr>
+      <w:r>
+        <w:rPr>
+          <w:rFonts w:cstheme="minorHAnsi"/>
+          <w:sz w:val="24"/>
+        </w:rPr>
+        <w:t>Alignment to the reference genome, feature counting and cell calling</w:t>
+      </w:r>
+      <w:r>
+        <w:rPr>
+          <w:rFonts w:cstheme="minorHAnsi"/>
+          <w:sz w:val="24"/>
+        </w:rPr>
+        <w:t xml:space="preserve"> followed the 10X Genomics </w:t>
+      </w:r>
+      <w:proofErr w:type="spellStart"/>
+      <w:r>
+        <w:rPr>
+          <w:rFonts w:ascii="Consolas" w:hAnsi="Consolas" w:cstheme="minorHAnsi"/>
+        </w:rPr>
+        <w:t>CellRanger</w:t>
+      </w:r>
+      <w:proofErr w:type="spellEnd"/>
+      <w:r>
+        <w:rPr>
+          <w:rFonts w:cstheme="minorHAnsi"/>
+          <w:sz w:val="24"/>
+        </w:rPr>
+        <w:t xml:space="preserve"> (v5.0.0) pipeline, using the default mm10 genome supplied by 10X Genomics (refdata-gex-mm10-2020-A). From the output, the filtered matrices </w:t>
+      </w:r>
+      <w:proofErr w:type="gramStart"/>
+      <w:r>
+        <w:rPr>
+          <w:rFonts w:cstheme="minorHAnsi"/>
+          <w:sz w:val="24"/>
+        </w:rPr>
+        <w:t>were used</w:t>
+      </w:r>
+      <w:proofErr w:type="gramEnd"/>
+      <w:r>
+        <w:rPr>
+          <w:rFonts w:cstheme="minorHAnsi"/>
+          <w:sz w:val="24"/>
+        </w:rPr>
+        <w:t xml:space="preserve"> for downstream analyses. Pre-processing </w:t>
+      </w:r>
+      <w:proofErr w:type="gramStart"/>
+      <w:r>
+        <w:rPr>
+          <w:rFonts w:cstheme="minorHAnsi"/>
+          <w:sz w:val="24"/>
+        </w:rPr>
+        <w:t>was performed</w:t>
+      </w:r>
+      <w:proofErr w:type="gramEnd"/>
+      <w:r>
+        <w:rPr>
+          <w:rFonts w:cstheme="minorHAnsi"/>
+          <w:sz w:val="24"/>
+        </w:rPr>
+        <w:t xml:space="preserve"> on the University of Edinburgh's compute cluster Eddie</w:t>
+      </w:r>
+      <w:r>
+        <w:rPr>
+          <w:rFonts w:cstheme="minorHAnsi"/>
+          <w:sz w:val="24"/>
+        </w:rPr>
+        <w:t>.</w:t>
+      </w:r>
+    </w:p>
+    <w:p>
+      <w:pPr>
+        <w:pStyle w:val="Subtitle"/>
+      </w:pPr>
+      <w:proofErr w:type="spellStart"/>
+      <w:proofErr w:type="gramStart"/>
+      <w:r>
+        <w:rPr>
+          <w:rStyle w:val="SubtleEmphasis"/>
+          <w:i w:val="0"/>
+          <w:iCs w:val="0"/>
+          <w:color w:val="5A5A5A" w:themeColor="text1" w:themeTint="A5"/>
+        </w:rPr>
+        <w:t>scRNA-seq</w:t>
+      </w:r>
+      <w:proofErr w:type="spellEnd"/>
+      <w:proofErr w:type="gramEnd"/>
+      <w:r>
+        <w:rPr>
+          <w:rStyle w:val="SubtleEmphasis"/>
+          <w:i w:val="0"/>
+          <w:iCs w:val="0"/>
+          <w:color w:val="5A5A5A" w:themeColor="text1" w:themeTint="A5"/>
+        </w:rPr>
+        <w:t xml:space="preserve"> analysis</w:t>
+      </w:r>
+    </w:p>
+    <w:p>
+      <w:pPr>
+        <w:ind w:left="360"/>
+        <w:rPr>
+          <w:rFonts w:cstheme="minorHAnsi"/>
+          <w:sz w:val="24"/>
+        </w:rPr>
+      </w:pPr>
+      <w:r>
+        <w:rPr>
+          <w:rFonts w:cstheme="minorHAnsi"/>
+          <w:sz w:val="24"/>
+        </w:rPr>
+        <w:t xml:space="preserve">The analysis was performed on a Windows system 10 x64 (build 19041), with R version 4.1.1. Full details to replicate the analysis pipelines described below </w:t>
+      </w:r>
+      <w:proofErr w:type="gramStart"/>
+      <w:r>
+        <w:rPr>
+          <w:rFonts w:cstheme="minorHAnsi"/>
+          <w:sz w:val="24"/>
+        </w:rPr>
+        <w:t>can be found</w:t>
+      </w:r>
+      <w:proofErr w:type="gramEnd"/>
+      <w:r>
+        <w:rPr>
+          <w:rFonts w:cstheme="minorHAnsi"/>
+          <w:sz w:val="24"/>
+        </w:rPr>
+        <w:t xml:space="preserve"> in code scripts available on G</w:t>
+      </w:r>
+      <w:r>
+        <w:rPr>
+          <w:rFonts w:cstheme="minorHAnsi"/>
+          <w:sz w:val="24"/>
+        </w:rPr>
+        <w:t>itHub (</w:t>
+      </w:r>
+      <w:r>
+        <w:rPr>
+          <w:rFonts w:cstheme="minorHAnsi"/>
+          <w:sz w:val="24"/>
+        </w:rPr>
+        <w:t>https://github.com/Anna-Williams/Veronique-Firemice</w:t>
+      </w:r>
+      <w:r>
+        <w:rPr>
+          <w:rFonts w:cstheme="minorHAnsi"/>
+          <w:sz w:val="24"/>
+        </w:rPr>
+        <w:t>).</w:t>
+      </w:r>
+    </w:p>
+    <w:p>
+      <w:pPr>
+        <w:pStyle w:val="Subtitle"/>
+        <w:rPr>
+          <w:rStyle w:val="SubtleEmphasis"/>
+        </w:rPr>
+      </w:pPr>
+      <w:r>
+        <w:rPr>
+          <w:rStyle w:val="SubtleEmphasis"/>
+        </w:rPr>
+        <w:t>Initial quality contro</w:t>
+      </w:r>
+      <w:r>
+        <w:rPr>
+          <w:rStyle w:val="SubtleEmphasis"/>
+        </w:rPr>
+        <w:t>l and clustering</w:t>
+      </w:r>
+    </w:p>
+    <w:p>
+      <w:pPr>
+        <w:ind w:left="360"/>
+        <w:rPr>
+          <w:rFonts w:cstheme="minorHAnsi"/>
+          <w:sz w:val="24"/>
+        </w:rPr>
+      </w:pPr>
+      <w:r>
+        <w:rPr>
+          <w:rFonts w:cstheme="minorHAnsi"/>
+          <w:sz w:val="24"/>
+        </w:rPr>
+        <w:t xml:space="preserve">Cells were filtered using dataset-specific parameters </w:t>
+      </w:r>
+      <w:proofErr w:type="gramStart"/>
+      <w:r>
+        <w:rPr>
+          <w:rFonts w:cstheme="minorHAnsi"/>
+          <w:sz w:val="24"/>
+        </w:rPr>
+        <w:t>on the basis of</w:t>
+      </w:r>
+      <w:proofErr w:type="gramEnd"/>
+      <w:r>
+        <w:rPr>
+          <w:rFonts w:cstheme="minorHAnsi"/>
+          <w:sz w:val="24"/>
+        </w:rPr>
+        <w:t xml:space="preserve"> genes and UMIs per cell, the ratio between these two parameters and percentage of mitochondrial gene reads per cell. The thresholds were computed </w:t>
+      </w:r>
+      <w:r>
+        <w:rPr>
+          <w:rFonts w:cstheme="minorHAnsi"/>
+          <w:sz w:val="24"/>
+        </w:rPr>
+        <w:t xml:space="preserve">with </w:t>
+      </w:r>
+      <w:proofErr w:type="spellStart"/>
+      <w:proofErr w:type="gramStart"/>
+      <w:r>
+        <w:rPr>
+          <w:rFonts w:cstheme="minorHAnsi"/>
+          <w:i/>
+          <w:sz w:val="24"/>
+        </w:rPr>
+        <w:t>isOutlier</w:t>
+      </w:r>
+      <w:proofErr w:type="spellEnd"/>
+      <w:r>
+        <w:rPr>
+          <w:rFonts w:cstheme="minorHAnsi"/>
+          <w:i/>
+          <w:sz w:val="24"/>
+        </w:rPr>
+        <w:t>(</w:t>
+      </w:r>
+      <w:proofErr w:type="gramEnd"/>
+      <w:r>
+        <w:rPr>
+          <w:rFonts w:cstheme="minorHAnsi"/>
+          <w:i/>
+          <w:sz w:val="24"/>
+        </w:rPr>
+        <w:t>)</w:t>
+      </w:r>
+      <w:r>
+        <w:rPr>
+          <w:rFonts w:cstheme="minorHAnsi"/>
+          <w:sz w:val="24"/>
+        </w:rPr>
+        <w:t xml:space="preserve"> function from </w:t>
+      </w:r>
+      <w:r>
+        <w:rPr>
+          <w:rFonts w:ascii="Consolas" w:hAnsi="Consolas" w:cstheme="minorHAnsi"/>
+        </w:rPr>
+        <w:t>scuttle</w:t>
+      </w:r>
+      <w:r>
+        <w:rPr>
+          <w:rFonts w:cstheme="minorHAnsi"/>
+          <w:sz w:val="24"/>
+        </w:rPr>
+        <w:t>(</w:t>
+      </w:r>
+      <w:r>
+        <w:t>v1.2.1</w:t>
+      </w:r>
+      <w:r>
+        <w:rPr>
+          <w:rFonts w:cstheme="minorHAnsi"/>
+          <w:sz w:val="24"/>
+        </w:rPr>
+        <w:t xml:space="preserve">) </w:t>
+      </w:r>
+      <w:r>
+        <w:rPr>
+          <w:rFonts w:cstheme="minorHAnsi"/>
+          <w:sz w:val="24"/>
+        </w:rPr>
+        <w:t xml:space="preserve">on batch 3-5, as batch 6 had outlier values. Only genes that were detected in at least two cells were kept. With </w:t>
+      </w:r>
+      <w:proofErr w:type="spellStart"/>
+      <w:r>
+        <w:rPr>
+          <w:rFonts w:ascii="Consolas" w:hAnsi="Consolas" w:cstheme="minorHAnsi"/>
+        </w:rPr>
+        <w:t>scran</w:t>
+      </w:r>
+      <w:proofErr w:type="spellEnd"/>
+      <w:r>
+        <w:rPr>
+          <w:rFonts w:cstheme="minorHAnsi"/>
+        </w:rPr>
+        <w:t xml:space="preserve"> </w:t>
+      </w:r>
+      <w:r>
+        <w:rPr>
+          <w:rFonts w:cstheme="minorHAnsi"/>
+          <w:sz w:val="24"/>
+        </w:rPr>
+        <w:t xml:space="preserve">(v1.20.1) the data was normalised by deconvolution and the top 15% highly variable genes were selected. Following principal component analysis (PCA), 25 principal components (PCs) </w:t>
+      </w:r>
+      <w:r>
+        <w:rPr>
+          <w:rFonts w:cstheme="minorHAnsi"/>
+          <w:sz w:val="24"/>
+        </w:rPr>
+        <w:t>were kept for downstream analysi</w:t>
+      </w:r>
+      <w:r>
+        <w:rPr>
+          <w:rFonts w:cstheme="minorHAnsi"/>
+          <w:sz w:val="24"/>
+        </w:rPr>
+        <w:t>s</w:t>
+      </w:r>
+      <w:r>
+        <w:rPr>
+          <w:rFonts w:cstheme="minorHAnsi"/>
+          <w:sz w:val="24"/>
+        </w:rPr>
+        <w:t xml:space="preserve"> </w:t>
+      </w:r>
+      <w:r>
+        <w:rPr>
+          <w:rFonts w:cstheme="minorHAnsi"/>
+          <w:sz w:val="24"/>
+        </w:rPr>
+        <w:t xml:space="preserve">(cut-off </w:t>
+      </w:r>
+      <w:r>
+        <w:rPr>
+          <w:rFonts w:cstheme="minorHAnsi"/>
+          <w:sz w:val="24"/>
+        </w:rPr>
+        <w:t xml:space="preserve">selected by examination of an </w:t>
+      </w:r>
+      <w:proofErr w:type="spellStart"/>
+      <w:r>
+        <w:rPr>
+          <w:rFonts w:cstheme="minorHAnsi"/>
+          <w:i/>
+          <w:sz w:val="24"/>
+        </w:rPr>
+        <w:t>Elbowplot</w:t>
+      </w:r>
+      <w:proofErr w:type="spellEnd"/>
+      <w:r>
+        <w:rPr>
+          <w:rFonts w:cstheme="minorHAnsi"/>
+          <w:sz w:val="24"/>
+        </w:rPr>
+        <w:t xml:space="preserve">). Non-linear dimensional dimension </w:t>
+      </w:r>
+      <w:r>
+        <w:rPr>
+          <w:rFonts w:cstheme="minorHAnsi"/>
+          <w:sz w:val="24"/>
+        </w:rPr>
+        <w:t xml:space="preserve">representation (UMAP and t-SNE) </w:t>
+      </w:r>
+      <w:r>
+        <w:rPr>
+          <w:rFonts w:cstheme="minorHAnsi"/>
+          <w:sz w:val="24"/>
+        </w:rPr>
+        <w:t xml:space="preserve">and </w:t>
+      </w:r>
+      <w:r>
+        <w:rPr>
+          <w:rFonts w:cstheme="minorHAnsi"/>
+          <w:sz w:val="24"/>
+        </w:rPr>
+        <w:t>gene expression variance</w:t>
+      </w:r>
+      <w:r>
+        <w:rPr>
+          <w:rFonts w:cstheme="minorHAnsi"/>
+          <w:sz w:val="24"/>
+        </w:rPr>
+        <w:t xml:space="preserve"> </w:t>
+      </w:r>
+      <w:r>
+        <w:rPr>
+          <w:rFonts w:cstheme="minorHAnsi"/>
+          <w:sz w:val="24"/>
+        </w:rPr>
+        <w:t xml:space="preserve">explained by batch, </w:t>
+      </w:r>
+      <w:r>
+        <w:rPr>
+          <w:rFonts w:cstheme="minorHAnsi"/>
+          <w:sz w:val="24"/>
+        </w:rPr>
+        <w:t>reveal</w:t>
+      </w:r>
+      <w:r>
+        <w:rPr>
+          <w:rFonts w:cstheme="minorHAnsi"/>
+          <w:sz w:val="24"/>
+        </w:rPr>
+        <w:t>ed the need of batch correction.</w:t>
+      </w:r>
+      <w:r>
+        <w:rPr>
+          <w:rFonts w:cstheme="minorHAnsi"/>
+          <w:sz w:val="24"/>
+        </w:rPr>
+        <w:t xml:space="preserve"> </w:t>
+      </w:r>
+      <w:r>
+        <w:rPr>
+          <w:rFonts w:cstheme="minorHAnsi"/>
+          <w:sz w:val="24"/>
+        </w:rPr>
+        <w:t xml:space="preserve">Batch correction </w:t>
+      </w:r>
+      <w:r>
+        <w:rPr>
+          <w:rFonts w:cstheme="minorHAnsi"/>
+          <w:sz w:val="24"/>
+        </w:rPr>
+        <w:t xml:space="preserve">was performed by mutual nearest neighbours with </w:t>
+      </w:r>
+      <w:proofErr w:type="spellStart"/>
+      <w:proofErr w:type="gramStart"/>
+      <w:r>
+        <w:rPr>
+          <w:rFonts w:cstheme="minorHAnsi"/>
+          <w:i/>
+          <w:sz w:val="24"/>
+        </w:rPr>
+        <w:t>fastMNN</w:t>
+      </w:r>
+      <w:proofErr w:type="spellEnd"/>
+      <w:r>
+        <w:rPr>
+          <w:rFonts w:cstheme="minorHAnsi"/>
+          <w:i/>
+          <w:sz w:val="24"/>
+        </w:rPr>
+        <w:t>(</w:t>
+      </w:r>
+      <w:proofErr w:type="gramEnd"/>
+      <w:r>
+        <w:rPr>
+          <w:rFonts w:cstheme="minorHAnsi"/>
+          <w:i/>
+          <w:sz w:val="24"/>
+        </w:rPr>
+        <w:t>),</w:t>
+      </w:r>
+      <w:r>
+        <w:rPr>
+          <w:rFonts w:cstheme="minorHAnsi"/>
+          <w:sz w:val="24"/>
+        </w:rPr>
+        <w:t xml:space="preserve"> </w:t>
+      </w:r>
+      <w:proofErr w:type="spellStart"/>
+      <w:r>
+        <w:rPr>
+          <w:rFonts w:ascii="Consolas" w:hAnsi="Consolas" w:cstheme="minorHAnsi"/>
+        </w:rPr>
+        <w:t>batchelor</w:t>
+      </w:r>
+      <w:proofErr w:type="spellEnd"/>
+      <w:r>
+        <w:rPr>
+          <w:rFonts w:cstheme="minorHAnsi"/>
+        </w:rPr>
+        <w:t xml:space="preserve"> </w:t>
+      </w:r>
+      <w:r>
+        <w:rPr>
+          <w:rFonts w:cstheme="minorHAnsi"/>
+          <w:sz w:val="24"/>
+        </w:rPr>
+        <w:t xml:space="preserve">(v1.8.0). </w:t>
+      </w:r>
+      <w:r>
+        <w:rPr>
+          <w:rFonts w:cstheme="minorHAnsi"/>
+          <w:sz w:val="24"/>
+        </w:rPr>
+        <w:t>Finally</w:t>
+      </w:r>
+      <w:r>
+        <w:rPr>
+          <w:rFonts w:cstheme="minorHAnsi"/>
+          <w:sz w:val="24"/>
+        </w:rPr>
+        <w:t>,</w:t>
+      </w:r>
+      <w:bookmarkStart w:id="0" w:name="_GoBack"/>
+      <w:bookmarkEnd w:id="0"/>
+      <w:r>
+        <w:rPr>
+          <w:rFonts w:cstheme="minorHAnsi"/>
+          <w:sz w:val="24"/>
+        </w:rPr>
+        <w:t xml:space="preserve"> g</w:t>
+      </w:r>
+      <w:r>
+        <w:rPr>
+          <w:rFonts w:cstheme="minorHAnsi"/>
+          <w:sz w:val="24"/>
+        </w:rPr>
+        <w:t xml:space="preserve">raph-based clustering approach was used to cluster the cells using </w:t>
+      </w:r>
+      <w:proofErr w:type="spellStart"/>
+      <w:proofErr w:type="gramStart"/>
+      <w:r>
+        <w:rPr>
+          <w:rFonts w:ascii="Consolas" w:hAnsi="Consolas" w:cstheme="minorHAnsi"/>
+          <w:i/>
+        </w:rPr>
+        <w:t>clusterCells</w:t>
+      </w:r>
+      <w:proofErr w:type="spellEnd"/>
+      <w:r>
+        <w:rPr>
+          <w:rFonts w:ascii="Consolas" w:hAnsi="Consolas" w:cstheme="minorHAnsi"/>
+          <w:i/>
+        </w:rPr>
+        <w:t>(</w:t>
+      </w:r>
+      <w:proofErr w:type="gramEnd"/>
+      <w:r>
+        <w:rPr>
+          <w:rFonts w:ascii="Consolas" w:hAnsi="Consolas" w:cstheme="minorHAnsi"/>
+          <w:i/>
+        </w:rPr>
+        <w:t>)</w:t>
+      </w:r>
+      <w:r>
+        <w:rPr>
+          <w:rFonts w:cstheme="minorHAnsi"/>
+        </w:rPr>
+        <w:t xml:space="preserve"> </w:t>
+      </w:r>
+      <w:r>
+        <w:rPr>
+          <w:rFonts w:cstheme="minorHAnsi"/>
+          <w:sz w:val="24"/>
+        </w:rPr>
+        <w:t xml:space="preserve">function from </w:t>
+      </w:r>
+      <w:proofErr w:type="spellStart"/>
+      <w:r>
+        <w:rPr>
+          <w:rFonts w:ascii="Consolas" w:hAnsi="Consolas" w:cstheme="minorHAnsi"/>
+        </w:rPr>
+        <w:t>scran</w:t>
+      </w:r>
+      <w:proofErr w:type="spellEnd"/>
+      <w:r>
+        <w:rPr>
+          <w:rFonts w:ascii="Consolas" w:hAnsi="Consolas" w:cstheme="minorHAnsi"/>
+        </w:rPr>
+        <w:t>,</w:t>
+      </w:r>
+      <w:r>
+        <w:rPr>
+          <w:rFonts w:cstheme="minorHAnsi"/>
+        </w:rPr>
+        <w:t xml:space="preserve"> </w:t>
+      </w:r>
+      <w:r>
+        <w:rPr>
+          <w:rFonts w:cstheme="minorHAnsi"/>
+          <w:sz w:val="24"/>
+        </w:rPr>
+        <w:t>with k = 60.</w:t>
+      </w:r>
+    </w:p>
+    <w:p>
+      <w:pPr>
+        <w:ind w:left="360"/>
+        <w:rPr>
+          <w:i/>
+          <w:iCs/>
+          <w:color w:val="404040" w:themeColor="text1" w:themeTint="BF"/>
+        </w:rPr>
+      </w:pPr>
+      <w:r>
+        <w:rPr>
+          <w:rStyle w:val="SubtleEmphasis"/>
+        </w:rPr>
+        <w:t>Analyse Oligodendrocytes</w:t>
+      </w:r>
+    </w:p>
+    <w:p>
+      <w:pPr>
+        <w:ind w:left="360"/>
+        <w:rPr>
+          <w:rFonts w:cstheme="minorHAnsi"/>
+          <w:sz w:val="24"/>
+        </w:rPr>
+      </w:pPr>
+      <w:r>
+        <w:rPr>
+          <w:rFonts w:cstheme="minorHAnsi"/>
+          <w:sz w:val="24"/>
+        </w:rPr>
+        <w:t xml:space="preserve">The clusters with highest expression of oligodendrocyte markers (Plp1, </w:t>
+      </w:r>
+      <w:proofErr w:type="spellStart"/>
+      <w:r>
+        <w:rPr>
+          <w:rFonts w:cstheme="minorHAnsi"/>
+          <w:sz w:val="24"/>
+        </w:rPr>
+        <w:t>Mog</w:t>
+      </w:r>
+      <w:proofErr w:type="spellEnd"/>
+      <w:r>
+        <w:rPr>
+          <w:rFonts w:cstheme="minorHAnsi"/>
+          <w:sz w:val="24"/>
+        </w:rPr>
+        <w:t xml:space="preserve">, Mag and </w:t>
+      </w:r>
+      <w:proofErr w:type="spellStart"/>
+      <w:r>
+        <w:rPr>
+          <w:rFonts w:cstheme="minorHAnsi"/>
+          <w:sz w:val="24"/>
+        </w:rPr>
+        <w:t>Mbp</w:t>
+      </w:r>
+      <w:proofErr w:type="spellEnd"/>
+      <w:r>
+        <w:rPr>
+          <w:rFonts w:cstheme="minorHAnsi"/>
+          <w:sz w:val="24"/>
+        </w:rPr>
+        <w:t xml:space="preserve">) </w:t>
+      </w:r>
+      <w:r>
+        <w:rPr>
+          <w:rFonts w:cstheme="minorHAnsi"/>
+          <w:sz w:val="24"/>
+        </w:rPr>
+        <w:t xml:space="preserve">and </w:t>
+      </w:r>
+      <w:r>
+        <w:rPr>
+          <w:rFonts w:cstheme="minorHAnsi"/>
+          <w:sz w:val="24"/>
+        </w:rPr>
+        <w:t xml:space="preserve">that </w:t>
+      </w:r>
+      <w:r>
+        <w:rPr>
+          <w:rFonts w:cstheme="minorHAnsi"/>
+          <w:sz w:val="24"/>
+        </w:rPr>
+        <w:t xml:space="preserve">did not express other cell type markers (astrocyte, OPC or microglia markers) </w:t>
+      </w:r>
+      <w:r>
+        <w:rPr>
+          <w:rFonts w:cstheme="minorHAnsi"/>
+          <w:sz w:val="24"/>
+        </w:rPr>
+        <w:t xml:space="preserve">were subset to analyse separately. Cell and gene quality control </w:t>
+      </w:r>
+      <w:r>
+        <w:rPr>
+          <w:rFonts w:cstheme="minorHAnsi"/>
+          <w:sz w:val="24"/>
+        </w:rPr>
+        <w:t>were</w:t>
+      </w:r>
+      <w:r>
+        <w:rPr>
+          <w:rFonts w:cstheme="minorHAnsi"/>
+          <w:sz w:val="24"/>
+        </w:rPr>
+        <w:t xml:space="preserve"> further adjusted setting a stricter minimum </w:t>
+      </w:r>
+      <w:r>
+        <w:rPr>
+          <w:rFonts w:cstheme="minorHAnsi"/>
+          <w:sz w:val="24"/>
+        </w:rPr>
+        <w:t>UMI</w:t>
+      </w:r>
+      <w:r>
+        <w:rPr>
+          <w:rFonts w:cstheme="minorHAnsi"/>
+          <w:sz w:val="24"/>
+        </w:rPr>
+        <w:t xml:space="preserve"> count threshold (5000 </w:t>
+      </w:r>
+      <w:r>
+        <w:rPr>
+          <w:rFonts w:cstheme="minorHAnsi"/>
+          <w:sz w:val="24"/>
+        </w:rPr>
+        <w:t>UMIs</w:t>
+      </w:r>
+      <w:r>
+        <w:rPr>
+          <w:rFonts w:cstheme="minorHAnsi"/>
+          <w:sz w:val="24"/>
+        </w:rPr>
+        <w:t xml:space="preserve">) and maximum percentage of mitochondrial gene reads per cell (10 %). A small cluster of cells with lower quality cells was also excluded from the analysis. </w:t>
+      </w:r>
+      <w:r>
+        <w:rPr>
+          <w:rFonts w:cstheme="minorHAnsi"/>
+          <w:sz w:val="24"/>
+        </w:rPr>
+        <w:t>Ultimately, we included a total of</w:t>
+      </w:r>
+      <w:r>
+        <w:t xml:space="preserve"> </w:t>
+      </w:r>
+      <w:r>
+        <w:rPr>
+          <w:rFonts w:cstheme="minorHAnsi"/>
+          <w:sz w:val="24"/>
+        </w:rPr>
+        <w:t>19506 genes</w:t>
+      </w:r>
+      <w:r>
+        <w:rPr>
+          <w:rFonts w:cstheme="minorHAnsi"/>
+          <w:sz w:val="24"/>
+        </w:rPr>
+        <w:t xml:space="preserve"> and</w:t>
+      </w:r>
+      <w:r>
+        <w:rPr>
+          <w:rFonts w:cstheme="minorHAnsi"/>
+          <w:sz w:val="24"/>
+        </w:rPr>
+        <w:t xml:space="preserve"> 13583 cells. The normalisation, feature selection, dimensional reduction and batch correction were repeated </w:t>
+      </w:r>
+      <w:r>
+        <w:rPr>
+          <w:rFonts w:cstheme="minorHAnsi"/>
+          <w:sz w:val="24"/>
+        </w:rPr>
+        <w:t>with the subset dataset</w:t>
+      </w:r>
+      <w:r>
+        <w:rPr>
+          <w:rFonts w:cstheme="minorHAnsi"/>
+          <w:sz w:val="24"/>
+        </w:rPr>
+        <w:t xml:space="preserve"> </w:t>
+      </w:r>
+      <w:r>
+        <w:rPr>
+          <w:rFonts w:cstheme="minorHAnsi"/>
+          <w:sz w:val="24"/>
+        </w:rPr>
+        <w:t xml:space="preserve">as described above. Clustering was performed with k = 100, and then merged into four clusters; cluster </w:t>
+      </w:r>
+      <w:proofErr w:type="gramStart"/>
+      <w:r>
+        <w:rPr>
+          <w:rFonts w:cstheme="minorHAnsi"/>
+          <w:sz w:val="24"/>
+        </w:rPr>
+        <w:t>1</w:t>
+      </w:r>
+      <w:proofErr w:type="gramEnd"/>
+      <w:r>
+        <w:rPr>
+          <w:rFonts w:cstheme="minorHAnsi"/>
+          <w:sz w:val="24"/>
+        </w:rPr>
+        <w:t xml:space="preserve"> being KO specific. Differential gene expression between cluster 1 and the mean expression of all other cells</w:t>
+      </w:r>
+      <w:r>
+        <w:rPr>
+          <w:rFonts w:cstheme="minorHAnsi"/>
+          <w:sz w:val="24"/>
+        </w:rPr>
+        <w:t xml:space="preserve"> was performed</w:t>
+      </w:r>
+      <w:r>
+        <w:rPr>
+          <w:rFonts w:cstheme="minorHAnsi"/>
+          <w:sz w:val="24"/>
+        </w:rPr>
+        <w:t xml:space="preserve"> with </w:t>
+      </w:r>
+      <w:proofErr w:type="spellStart"/>
+      <w:proofErr w:type="gramStart"/>
+      <w:r>
+        <w:rPr>
+          <w:rFonts w:cstheme="minorHAnsi"/>
+          <w:i/>
+          <w:sz w:val="24"/>
+        </w:rPr>
+        <w:t>FindMarkers</w:t>
+      </w:r>
+      <w:proofErr w:type="spellEnd"/>
+      <w:r>
+        <w:rPr>
+          <w:rFonts w:cstheme="minorHAnsi"/>
+          <w:sz w:val="24"/>
+        </w:rPr>
+        <w:t>(</w:t>
+      </w:r>
+      <w:proofErr w:type="gramEnd"/>
+      <w:r>
+        <w:rPr>
+          <w:rFonts w:cstheme="minorHAnsi"/>
+          <w:sz w:val="24"/>
+        </w:rPr>
+        <w:t xml:space="preserve">) from </w:t>
+      </w:r>
+      <w:r>
+        <w:rPr>
+          <w:rFonts w:ascii="Consolas" w:hAnsi="Consolas" w:cstheme="minorHAnsi"/>
+        </w:rPr>
+        <w:t>Seurat</w:t>
+      </w:r>
+      <w:r>
+        <w:rPr>
+          <w:rFonts w:cstheme="minorHAnsi"/>
+        </w:rPr>
+        <w:t xml:space="preserve"> </w:t>
+      </w:r>
+      <w:r>
+        <w:rPr>
+          <w:rFonts w:cstheme="minorHAnsi"/>
+          <w:sz w:val="24"/>
+        </w:rPr>
+        <w:t>(v4.1.0).(supplementary file)</w:t>
+      </w:r>
+    </w:p>
+    <w:p>
+      <w:pPr>
+        <w:rPr>
+          <w:b/>
+        </w:rPr>
+      </w:pPr>
+      <w:r>
+        <w:rPr>
+          <w:b/>
+        </w:rPr>
+        <w:br w:type="column"/>
+      </w:r>
+    </w:p>
+    <w:p>
+      <w:pPr>
+        <w:rPr>
+          <w:b/>
+        </w:rPr>
+      </w:pPr>
+      <w:r>
+        <w:rPr>
+          <w:b/>
+        </w:rPr>
+        <w:t>Bullet points:</w:t>
+      </w:r>
+    </w:p>
     <w:p>
       <w:pPr>
         <w:pStyle w:val="ListParagraph"/>
@@ -40,6 +926,9 @@
       <w:r>
         <w:t>5.0.0</w:t>
       </w:r>
+      <w:r>
+        <w:t>, aligned to genome refdata-gex-mm10-2020-A</w:t>
+      </w:r>
     </w:p>
     <w:p>
       <w:pPr>
@@ -145,19 +1034,7 @@
         </w:numPr>
       </w:pPr>
       <w:r>
-        <w:t>detected genes</w:t>
-      </w:r>
-      <w:r>
-        <w:t xml:space="preserve"> </w:t>
-      </w:r>
-      <w:r>
-        <w:t>453</w:t>
-      </w:r>
-      <w:r>
-        <w:t xml:space="preserve"> </w:t>
-      </w:r>
-      <w:r>
-        <w:t xml:space="preserve">7087 </w:t>
+        <w:t xml:space="preserve">detected genes 453 7087 </w:t>
       </w:r>
     </w:p>
     <w:p>
@@ -183,10 +1060,7 @@
         <w:t xml:space="preserve">470 </w:t>
       </w:r>
       <w:r>
-        <w:t xml:space="preserve">to </w:t>
-      </w:r>
-      <w:r>
-        <w:t xml:space="preserve">1.8624^{4} </w:t>
+        <w:t xml:space="preserve">to 1.8624^{4} </w:t>
       </w:r>
       <w:proofErr w:type="spellStart"/>
       <w:r>
@@ -818,13 +1692,7 @@
         <w:t>,</w:t>
       </w:r>
       <w:r>
-        <w:t xml:space="preserve"> 63430 cells before </w:t>
-      </w:r>
-      <w:r>
-        <w:t xml:space="preserve">QC and </w:t>
-      </w:r>
-      <w:r>
-        <w:t xml:space="preserve">23155 genes </w:t>
+        <w:t xml:space="preserve"> 63430 cells before QC and 23155 genes </w:t>
       </w:r>
       <w:r>
         <w:t>,</w:t>
@@ -844,18 +1712,18 @@
       <w:r>
         <w:t xml:space="preserve">Normalisation by deconvolution with </w:t>
       </w:r>
-      <w:commentRangeStart w:id="0"/>
+      <w:commentRangeStart w:id="1"/>
       <w:proofErr w:type="spellStart"/>
       <w:r>
         <w:t>scran</w:t>
       </w:r>
-      <w:commentRangeEnd w:id="0"/>
+      <w:commentRangeEnd w:id="1"/>
       <w:proofErr w:type="spellEnd"/>
       <w:r>
         <w:rPr>
           <w:rStyle w:val="CommentReference"/>
         </w:rPr>
-        <w:commentReference w:id="0"/>
+        <w:commentReference w:id="1"/>
       </w:r>
       <w:r>
         <w:t xml:space="preserve"> (v1.20.1) </w:t>
@@ -911,13 +1779,7 @@
         <w:t xml:space="preserve">. Then selected </w:t>
       </w:r>
       <w:r>
-        <w:t>top 15% highly variable genes (</w:t>
-      </w:r>
-      <w:r>
-        <w:t>2107</w:t>
-      </w:r>
-      <w:r>
-        <w:t xml:space="preserve"> HVGs)</w:t>
+        <w:t>top 15% highly variable genes (2107 HVGs)</w:t>
       </w:r>
     </w:p>
     <w:p>
@@ -1008,7 +1870,21 @@
       </w:r>
       <w:proofErr w:type="spellEnd"/>
       <w:r>
-        <w:t xml:space="preserve">; and with no expression of markers from other </w:t>
+        <w:t xml:space="preserve">; and </w:t>
+      </w:r>
+      <w:r>
+        <w:t xml:space="preserve">later also </w:t>
+      </w:r>
+      <w:proofErr w:type="spellStart"/>
+      <w:r>
+        <w:t>subseted</w:t>
+      </w:r>
+      <w:proofErr w:type="spellEnd"/>
+      <w:r>
+        <w:t xml:space="preserve"> for </w:t>
+      </w:r>
+      <w:r>
+        <w:t xml:space="preserve">no expression of markers from other </w:t>
       </w:r>
       <w:proofErr w:type="spellStart"/>
       <w:r>
@@ -1086,10 +1962,7 @@
       </w:r>
       <w:proofErr w:type="spellEnd"/>
       <w:r>
-        <w:t xml:space="preserve"> counts</w:t>
-      </w:r>
-      <w:r>
-        <w:t xml:space="preserve"> and </w:t>
+        <w:t xml:space="preserve"> counts and </w:t>
       </w:r>
       <w:proofErr w:type="spellStart"/>
       <w:r>
@@ -1139,13 +2012,7 @@
         <w:ind w:firstLine="720"/>
       </w:pPr>
       <w:r>
-        <w:t xml:space="preserve">5b) </w:t>
-      </w:r>
-      <w:r>
-        <w:t>1374</w:t>
-      </w:r>
-      <w:r>
-        <w:t xml:space="preserve"> HVG</w:t>
+        <w:t>5b) 1374 HVG</w:t>
       </w:r>
     </w:p>
     <w:p>
@@ -1167,7 +2034,13 @@
         <w:t xml:space="preserve">b) </w:t>
       </w:r>
       <w:r>
-        <w:t>k=100, merging clusters with similar profile expression to obtain a total of 4 clusters</w:t>
+        <w:t xml:space="preserve">k=100, merging clusters </w:t>
+      </w:r>
+      <w:r>
+        <w:t xml:space="preserve">6-2 and 4-5 </w:t>
+      </w:r>
+      <w:r>
+        <w:t>to obtain a total of 4 clusters</w:t>
       </w:r>
     </w:p>
     <w:p>
@@ -1179,20 +2052,16 @@
         </w:numPr>
       </w:pPr>
       <w:r>
+        <w:lastRenderedPageBreak/>
         <w:t xml:space="preserve">Differential expression between cluster 1 (KO specific) and the mean expression of all other cells with </w:t>
       </w:r>
       <w:proofErr w:type="spellStart"/>
-      <w:proofErr w:type="gramStart"/>
       <w:r>
         <w:t>FindMarkers</w:t>
       </w:r>
       <w:proofErr w:type="spellEnd"/>
       <w:r>
-        <w:t>(</w:t>
-      </w:r>
-      <w:proofErr w:type="gramEnd"/>
-      <w:r>
-        <w:t>) from Seurat (v</w:t>
+        <w:t>() from Seurat (v</w:t>
       </w:r>
       <w:r>
         <w:t>4.1.0</w:t>
@@ -1203,8 +2072,234 @@
       <w:r>
         <w:t>(supplementary file)</w:t>
       </w:r>
-      <w:bookmarkStart w:id="1" w:name="_GoBack"/>
-      <w:bookmarkEnd w:id="1"/>
+    </w:p>
+    <w:p>
+      <w:pPr>
+        <w:pStyle w:val="ListParagraph"/>
+      </w:pPr>
+    </w:p>
+    <w:p>
+      <w:pPr>
+        <w:pStyle w:val="HTMLPreformatted"/>
+      </w:pPr>
+      <w:r>
+        <w:t>R version 4.1.1 (2021-08-10)</w:t>
+      </w:r>
+    </w:p>
+    <w:p>
+      <w:pPr>
+        <w:tabs>
+          <w:tab w:val="left" w:pos="916"/>
+          <w:tab w:val="left" w:pos="1832"/>
+          <w:tab w:val="left" w:pos="2748"/>
+          <w:tab w:val="left" w:pos="3664"/>
+          <w:tab w:val="left" w:pos="4580"/>
+          <w:tab w:val="left" w:pos="5496"/>
+          <w:tab w:val="left" w:pos="6412"/>
+          <w:tab w:val="left" w:pos="7328"/>
+          <w:tab w:val="left" w:pos="8244"/>
+          <w:tab w:val="left" w:pos="9160"/>
+          <w:tab w:val="left" w:pos="10076"/>
+          <w:tab w:val="left" w:pos="10992"/>
+          <w:tab w:val="left" w:pos="11908"/>
+          <w:tab w:val="left" w:pos="12824"/>
+          <w:tab w:val="left" w:pos="13740"/>
+          <w:tab w:val="left" w:pos="14656"/>
+        </w:tabs>
+        <w:spacing w:after="0" w:line="240" w:lineRule="auto"/>
+        <w:rPr>
+          <w:rFonts w:ascii="Courier New" w:eastAsia="Times New Roman" w:hAnsi="Courier New" w:cs="Courier New"/>
+          <w:sz w:val="20"/>
+          <w:szCs w:val="20"/>
+          <w:lang w:eastAsia="en-GB"/>
+        </w:rPr>
+      </w:pPr>
+      <w:r>
+        <w:rPr>
+          <w:rFonts w:ascii="Courier New" w:eastAsia="Times New Roman" w:hAnsi="Courier New" w:cs="Courier New"/>
+          <w:sz w:val="20"/>
+          <w:szCs w:val="20"/>
+          <w:lang w:eastAsia="en-GB"/>
+        </w:rPr>
+        <w:t>Running under: Windows 10 x64 (build 19041)</w:t>
+      </w:r>
+    </w:p>
+    <w:p>
+      <w:pPr>
+        <w:tabs>
+          <w:tab w:val="left" w:pos="916"/>
+          <w:tab w:val="left" w:pos="1832"/>
+          <w:tab w:val="left" w:pos="2748"/>
+          <w:tab w:val="left" w:pos="3664"/>
+          <w:tab w:val="left" w:pos="4580"/>
+          <w:tab w:val="left" w:pos="5496"/>
+          <w:tab w:val="left" w:pos="6412"/>
+          <w:tab w:val="left" w:pos="7328"/>
+          <w:tab w:val="left" w:pos="8244"/>
+          <w:tab w:val="left" w:pos="9160"/>
+          <w:tab w:val="left" w:pos="10076"/>
+          <w:tab w:val="left" w:pos="10992"/>
+          <w:tab w:val="left" w:pos="11908"/>
+          <w:tab w:val="left" w:pos="12824"/>
+          <w:tab w:val="left" w:pos="13740"/>
+          <w:tab w:val="left" w:pos="14656"/>
+        </w:tabs>
+        <w:spacing w:after="0" w:line="240" w:lineRule="auto"/>
+        <w:rPr>
+          <w:rFonts w:ascii="Courier New" w:eastAsia="Times New Roman" w:hAnsi="Courier New" w:cs="Courier New"/>
+          <w:sz w:val="20"/>
+          <w:szCs w:val="20"/>
+          <w:lang w:eastAsia="en-GB"/>
+        </w:rPr>
+      </w:pPr>
+    </w:p>
+    <w:p>
+      <w:pPr>
+        <w:pStyle w:val="ListParagraph"/>
+        <w:rPr>
+          <w:sz w:val="18"/>
+        </w:rPr>
+      </w:pPr>
+      <w:r>
+        <w:rPr>
+          <w:sz w:val="18"/>
+        </w:rPr>
+        <w:t xml:space="preserve">Others: </w:t>
+      </w:r>
+      <w:hyperlink r:id="rId8" w:history="1">
+        <w:r>
+          <w:rPr>
+            <w:rStyle w:val="Hyperlink"/>
+            <w:sz w:val="18"/>
+          </w:rPr>
+          <w:t>https://www.nature.com/articles/s41467-022-29824-1#Sec9</w:t>
+        </w:r>
+      </w:hyperlink>
+      <w:r>
+        <w:rPr>
+          <w:sz w:val="18"/>
+        </w:rPr>
+        <w:t xml:space="preserve"> 351 words, </w:t>
+      </w:r>
+      <w:r>
+        <w:rPr>
+          <w:sz w:val="18"/>
+        </w:rPr>
+        <w:t xml:space="preserve">- this is the more bio one, should probably aim for that. </w:t>
+      </w:r>
+    </w:p>
+    <w:p>
+      <w:pPr>
+        <w:pStyle w:val="ListParagraph"/>
+        <w:rPr>
+          <w:sz w:val="18"/>
+        </w:rPr>
+      </w:pPr>
+      <w:hyperlink r:id="rId9" w:history="1">
+        <w:r>
+          <w:rPr>
+            <w:rStyle w:val="Hyperlink"/>
+            <w:sz w:val="18"/>
+          </w:rPr>
+          <w:t>https://www.nature.com/articles/s41593-022-01022-8#Sec11</w:t>
+        </w:r>
+      </w:hyperlink>
+      <w:r>
+        <w:rPr>
+          <w:sz w:val="18"/>
+        </w:rPr>
+        <w:t xml:space="preserve"> 1140 words,  </w:t>
+      </w:r>
+    </w:p>
+    <w:p>
+      <w:pPr>
+        <w:pStyle w:val="ListParagraph"/>
+        <w:rPr>
+          <w:sz w:val="18"/>
+        </w:rPr>
+      </w:pPr>
+      <w:hyperlink r:id="rId10" w:history="1">
+        <w:r>
+          <w:rPr>
+            <w:rStyle w:val="Hyperlink"/>
+            <w:sz w:val="18"/>
+          </w:rPr>
+          <w:t>https://www.nature.com/articles/s41593-019-0491-3#Sec12</w:t>
+        </w:r>
+      </w:hyperlink>
+      <w:r>
+        <w:rPr>
+          <w:sz w:val="18"/>
+        </w:rPr>
+        <w:t xml:space="preserve"> 911 words. </w:t>
+      </w:r>
+    </w:p>
+    <w:p>
+      <w:pPr>
+        <w:tabs>
+          <w:tab w:val="left" w:pos="916"/>
+          <w:tab w:val="left" w:pos="1832"/>
+          <w:tab w:val="left" w:pos="2748"/>
+          <w:tab w:val="left" w:pos="3664"/>
+          <w:tab w:val="left" w:pos="4580"/>
+          <w:tab w:val="left" w:pos="5496"/>
+          <w:tab w:val="left" w:pos="6412"/>
+          <w:tab w:val="left" w:pos="7328"/>
+          <w:tab w:val="left" w:pos="8244"/>
+          <w:tab w:val="left" w:pos="9160"/>
+          <w:tab w:val="left" w:pos="10076"/>
+          <w:tab w:val="left" w:pos="10992"/>
+          <w:tab w:val="left" w:pos="11908"/>
+          <w:tab w:val="left" w:pos="12824"/>
+          <w:tab w:val="left" w:pos="13740"/>
+          <w:tab w:val="left" w:pos="14656"/>
+        </w:tabs>
+        <w:spacing w:after="0" w:line="240" w:lineRule="auto"/>
+        <w:rPr>
+          <w:rFonts w:ascii="Courier New" w:eastAsia="Times New Roman" w:hAnsi="Courier New" w:cs="Courier New"/>
+          <w:sz w:val="20"/>
+          <w:szCs w:val="20"/>
+          <w:lang w:eastAsia="en-GB"/>
+        </w:rPr>
+      </w:pPr>
+    </w:p>
+    <w:p>
+      <w:pPr>
+        <w:tabs>
+          <w:tab w:val="left" w:pos="916"/>
+          <w:tab w:val="left" w:pos="1832"/>
+          <w:tab w:val="left" w:pos="2748"/>
+          <w:tab w:val="left" w:pos="3664"/>
+          <w:tab w:val="left" w:pos="4580"/>
+          <w:tab w:val="left" w:pos="5496"/>
+          <w:tab w:val="left" w:pos="6412"/>
+          <w:tab w:val="left" w:pos="7328"/>
+          <w:tab w:val="left" w:pos="8244"/>
+          <w:tab w:val="left" w:pos="9160"/>
+          <w:tab w:val="left" w:pos="10076"/>
+          <w:tab w:val="left" w:pos="10992"/>
+          <w:tab w:val="left" w:pos="11908"/>
+          <w:tab w:val="left" w:pos="12824"/>
+          <w:tab w:val="left" w:pos="13740"/>
+          <w:tab w:val="left" w:pos="14656"/>
+        </w:tabs>
+        <w:spacing w:after="0" w:line="240" w:lineRule="auto"/>
+        <w:rPr>
+          <w:rFonts w:ascii="Courier New" w:eastAsia="Times New Roman" w:hAnsi="Courier New" w:cs="Courier New"/>
+          <w:sz w:val="20"/>
+          <w:szCs w:val="20"/>
+          <w:lang w:eastAsia="en-GB"/>
+        </w:rPr>
+      </w:pPr>
+    </w:p>
+    <w:p>
+      <w:pPr>
+        <w:ind w:left="360"/>
+        <w:rPr>
+          <w:rFonts w:cstheme="minorHAnsi"/>
+          <w:sz w:val="24"/>
+        </w:rPr>
+      </w:pPr>
     </w:p>
     <w:sectPr>
       <w:pgSz w:w="11906" w:h="16838"/>
@@ -1218,7 +2313,7 @@
 
 <file path=word/comments.xml><?xml version="1.0" encoding="utf-8"?>
 <w:comments xmlns:wpc="http://schemas.microsoft.com/office/word/2010/wordprocessingCanvas" xmlns:cx="http://schemas.microsoft.com/office/drawing/2014/chartex" xmlns:cx1="http://schemas.microsoft.com/office/drawing/2015/9/8/chartex" xmlns:mc="http://schemas.openxmlformats.org/markup-compatibility/2006" xmlns:o="urn:schemas-microsoft-com:office:office" xmlns:r="http://schemas.openxmlformats.org/officeDocument/2006/relationships" xmlns:m="http://schemas.openxmlformats.org/officeDocument/2006/math" xmlns:v="urn:schemas-microsoft-com:vml" xmlns:wp14="http://schemas.microsoft.com/office/word/2010/wordprocessingDrawing" xmlns:wp="http://schemas.openxmlformats.org/drawingml/2006/wordprocessingDrawing" xmlns:w10="urn:schemas-microsoft-com:office:word" xmlns:w="http://schemas.openxmlformats.org/wordprocessingml/2006/main" xmlns:w14="http://schemas.microsoft.com/office/word/2010/wordml" xmlns:w15="http://schemas.microsoft.com/office/word/2012/wordml" xmlns:w16se="http://schemas.microsoft.com/office/word/2015/wordml/symex" xmlns:wpg="http://schemas.microsoft.com/office/word/2010/wordprocessingGroup" xmlns:wpi="http://schemas.microsoft.com/office/word/2010/wordprocessingInk" xmlns:wne="http://schemas.microsoft.com/office/word/2006/wordml" xmlns:wps="http://schemas.microsoft.com/office/word/2010/wordprocessingShape" mc:Ignorable="w14 w15 w16se wp14">
-  <w:comment w:id="0" w:author="BESTARD CUCHE Nadine" w:date="2022-05-04T15:53:00Z" w:initials="BCN">
+  <w:comment w:id="1" w:author="BESTARD CUCHE Nadine" w:date="2022-05-04T15:53:00Z" w:initials="BCN">
     <w:p>
       <w:pPr>
         <w:pStyle w:val="CommentText"/>
@@ -1269,7 +2364,7 @@
   <w:abstractNum w:abstractNumId="0" w15:restartNumberingAfterBreak="0">
     <w:nsid w:val="11117129"/>
     <w:multiLevelType w:val="hybridMultilevel"/>
-    <w:tmpl w:val="1292B546"/>
+    <w:tmpl w:val="62DC1690"/>
     <w:lvl w:ilvl="0" w:tplc="0809000F">
       <w:start w:val="1"/>
       <w:numFmt w:val="decimal"/>
@@ -1966,10 +3061,53 @@
     <w:name w:val="Normal"/>
     <w:qFormat/>
   </w:style>
+  <w:style w:type="paragraph" w:styleId="Heading1">
+    <w:name w:val="heading 1"/>
+    <w:basedOn w:val="Normal"/>
+    <w:next w:val="Normal"/>
+    <w:link w:val="Heading1Char"/>
+    <w:uiPriority w:val="9"/>
+    <w:qFormat/>
+    <w:rsid w:val="00062202"/>
+    <w:pPr>
+      <w:keepNext/>
+      <w:keepLines/>
+      <w:spacing w:before="240" w:after="0"/>
+      <w:outlineLvl w:val="0"/>
+    </w:pPr>
+    <w:rPr>
+      <w:rFonts w:asciiTheme="majorHAnsi" w:eastAsiaTheme="majorEastAsia" w:hAnsiTheme="majorHAnsi" w:cstheme="majorBidi"/>
+      <w:color w:val="2E74B5" w:themeColor="accent1" w:themeShade="BF"/>
+      <w:sz w:val="32"/>
+      <w:szCs w:val="32"/>
+    </w:rPr>
+  </w:style>
+  <w:style w:type="paragraph" w:styleId="Heading3">
+    <w:name w:val="heading 3"/>
+    <w:basedOn w:val="Normal"/>
+    <w:next w:val="Normal"/>
+    <w:link w:val="Heading3Char"/>
+    <w:uiPriority w:val="9"/>
+    <w:semiHidden/>
+    <w:unhideWhenUsed/>
+    <w:qFormat/>
+    <w:rsid w:val="00FB252E"/>
+    <w:pPr>
+      <w:keepNext/>
+      <w:keepLines/>
+      <w:spacing w:before="40" w:after="0"/>
+      <w:outlineLvl w:val="2"/>
+    </w:pPr>
+    <w:rPr>
+      <w:rFonts w:asciiTheme="majorHAnsi" w:eastAsiaTheme="majorEastAsia" w:hAnsiTheme="majorHAnsi" w:cstheme="majorBidi"/>
+      <w:color w:val="1F4D78" w:themeColor="accent1" w:themeShade="7F"/>
+      <w:sz w:val="24"/>
+      <w:szCs w:val="24"/>
+    </w:rPr>
+  </w:style>
   <w:style w:type="character" w:default="1" w:styleId="DefaultParagraphFont">
     <w:name w:val="Default Paragraph Font"/>
     <w:uiPriority w:val="1"/>
-    <w:semiHidden/>
     <w:unhideWhenUsed/>
   </w:style>
   <w:style w:type="table" w:default="1" w:styleId="TableNormal">
@@ -2009,7 +3147,6 @@
     <w:basedOn w:val="Normal"/>
     <w:link w:val="HTMLPreformattedChar"/>
     <w:uiPriority w:val="99"/>
-    <w:semiHidden/>
     <w:unhideWhenUsed/>
     <w:rsid w:val="0065107E"/>
     <w:pPr>
@@ -2045,7 +3182,6 @@
     <w:basedOn w:val="DefaultParagraphFont"/>
     <w:link w:val="HTMLPreformatted"/>
     <w:uiPriority w:val="99"/>
-    <w:semiHidden/>
     <w:rsid w:val="0065107E"/>
     <w:rPr>
       <w:rFonts w:ascii="Courier New" w:eastAsia="Times New Roman" w:hAnsi="Courier New" w:cs="Courier New"/>
@@ -2174,7 +3310,6 @@
     <w:name w:val="Hyperlink"/>
     <w:basedOn w:val="DefaultParagraphFont"/>
     <w:uiPriority w:val="99"/>
-    <w:semiHidden/>
     <w:unhideWhenUsed/>
     <w:rsid w:val="00D71B24"/>
     <w:rPr>
@@ -2197,6 +3332,76 @@
       <w:sz w:val="24"/>
       <w:szCs w:val="24"/>
       <w:lang w:eastAsia="en-GB"/>
+    </w:rPr>
+  </w:style>
+  <w:style w:type="paragraph" w:styleId="Subtitle">
+    <w:name w:val="Subtitle"/>
+    <w:basedOn w:val="Normal"/>
+    <w:next w:val="Normal"/>
+    <w:link w:val="SubtitleChar"/>
+    <w:uiPriority w:val="11"/>
+    <w:qFormat/>
+    <w:rsid w:val="00062202"/>
+    <w:pPr>
+      <w:numPr>
+        <w:ilvl w:val="1"/>
+      </w:numPr>
+    </w:pPr>
+    <w:rPr>
+      <w:rFonts w:eastAsiaTheme="minorEastAsia"/>
+      <w:color w:val="5A5A5A" w:themeColor="text1" w:themeTint="A5"/>
+      <w:spacing w:val="15"/>
+    </w:rPr>
+  </w:style>
+  <w:style w:type="character" w:customStyle="1" w:styleId="SubtitleChar">
+    <w:name w:val="Subtitle Char"/>
+    <w:basedOn w:val="DefaultParagraphFont"/>
+    <w:link w:val="Subtitle"/>
+    <w:uiPriority w:val="11"/>
+    <w:rsid w:val="00062202"/>
+    <w:rPr>
+      <w:rFonts w:eastAsiaTheme="minorEastAsia"/>
+      <w:color w:val="5A5A5A" w:themeColor="text1" w:themeTint="A5"/>
+      <w:spacing w:val="15"/>
+    </w:rPr>
+  </w:style>
+  <w:style w:type="character" w:customStyle="1" w:styleId="Heading1Char">
+    <w:name w:val="Heading 1 Char"/>
+    <w:basedOn w:val="DefaultParagraphFont"/>
+    <w:link w:val="Heading1"/>
+    <w:uiPriority w:val="9"/>
+    <w:rsid w:val="00062202"/>
+    <w:rPr>
+      <w:rFonts w:asciiTheme="majorHAnsi" w:eastAsiaTheme="majorEastAsia" w:hAnsiTheme="majorHAnsi" w:cstheme="majorBidi"/>
+      <w:color w:val="2E74B5" w:themeColor="accent1" w:themeShade="BF"/>
+      <w:sz w:val="32"/>
+      <w:szCs w:val="32"/>
+    </w:rPr>
+  </w:style>
+  <w:style w:type="character" w:styleId="SubtleEmphasis">
+    <w:name w:val="Subtle Emphasis"/>
+    <w:basedOn w:val="DefaultParagraphFont"/>
+    <w:uiPriority w:val="19"/>
+    <w:qFormat/>
+    <w:rsid w:val="00062202"/>
+    <w:rPr>
+      <w:i/>
+      <w:iCs/>
+      <w:color w:val="404040" w:themeColor="text1" w:themeTint="BF"/>
+    </w:rPr>
+  </w:style>
+  <w:style w:type="character" w:customStyle="1" w:styleId="Heading3Char">
+    <w:name w:val="Heading 3 Char"/>
+    <w:basedOn w:val="DefaultParagraphFont"/>
+    <w:link w:val="Heading3"/>
+    <w:uiPriority w:val="9"/>
+    <w:semiHidden/>
+    <w:rsid w:val="00FB252E"/>
+    <w:rPr>
+      <w:rFonts w:asciiTheme="majorHAnsi" w:eastAsiaTheme="majorEastAsia" w:hAnsiTheme="majorHAnsi" w:cstheme="majorBidi"/>
+      <w:color w:val="1F4D78" w:themeColor="accent1" w:themeShade="7F"/>
+      <w:sz w:val="24"/>
+      <w:szCs w:val="24"/>
     </w:rPr>
   </w:style>
 </w:styles>
@@ -2468,7 +3673,7 @@
 </file>
 
 <file path=customXml/itemProps1.xml><?xml version="1.0" encoding="utf-8"?>
-<ds:datastoreItem xmlns:ds="http://schemas.openxmlformats.org/officeDocument/2006/customXml" ds:itemID="{F40AF9B7-4BF6-49FD-ACE2-D5D1D029B4BB}">
+<ds:datastoreItem xmlns:ds="http://schemas.openxmlformats.org/officeDocument/2006/customXml" ds:itemID="{1AB172D2-10F1-4975-90F4-18790C2F3C37}">
   <ds:schemaRefs>
     <ds:schemaRef ds:uri="http://schemas.openxmlformats.org/officeDocument/2006/bibliography"/>
   </ds:schemaRefs>

</xml_diff>

<commit_message>
clustertree in bullet points and scater in text
</commit_message>
<xml_diff>
--- a/docs/methods.docx
+++ b/docs/methods.docx
@@ -327,12 +327,21 @@
         </w:rPr>
         <w:t xml:space="preserve">(v1.20.1) the data was normalised by deconvolution and the top 15% highly variable genes were selected. Following principal component analysis (PCA), 25 principal components (PCs) </w:t>
       </w:r>
-      <w:r>
-        <w:rPr>
-          <w:rFonts w:cstheme="minorHAnsi"/>
-          <w:sz w:val="24"/>
-        </w:rPr>
-        <w:t>were kept for downstream analysi</w:t>
+      <w:proofErr w:type="gramStart"/>
+      <w:r>
+        <w:rPr>
+          <w:rFonts w:cstheme="minorHAnsi"/>
+          <w:sz w:val="24"/>
+        </w:rPr>
+        <w:t>were kept</w:t>
+      </w:r>
+      <w:proofErr w:type="gramEnd"/>
+      <w:r>
+        <w:rPr>
+          <w:rFonts w:cstheme="minorHAnsi"/>
+          <w:sz w:val="24"/>
+        </w:rPr>
+        <w:t xml:space="preserve"> for downstream analysi</w:t>
       </w:r>
       <w:r>
         <w:rPr>
@@ -412,7 +421,42 @@
           <w:rFonts w:cstheme="minorHAnsi"/>
           <w:sz w:val="24"/>
         </w:rPr>
-        <w:t xml:space="preserve">explained by batch, </w:t>
+        <w:t>explained by batch</w:t>
+      </w:r>
+      <w:r>
+        <w:rPr>
+          <w:rFonts w:cstheme="minorHAnsi"/>
+          <w:sz w:val="24"/>
+        </w:rPr>
+        <w:t xml:space="preserve"> (computed with </w:t>
+      </w:r>
+      <w:proofErr w:type="spellStart"/>
+      <w:r>
+        <w:rPr>
+          <w:rFonts w:ascii="Consolas" w:hAnsi="Consolas" w:cstheme="minorHAnsi"/>
+        </w:rPr>
+        <w:t>scater</w:t>
+      </w:r>
+      <w:proofErr w:type="spellEnd"/>
+      <w:r>
+        <w:rPr>
+          <w:rFonts w:ascii="Consolas" w:hAnsi="Consolas" w:cstheme="minorHAnsi"/>
+        </w:rPr>
+        <w:t xml:space="preserve"> (v1.20.1</w:t>
+      </w:r>
+      <w:r>
+        <w:rPr>
+          <w:rFonts w:cstheme="minorHAnsi"/>
+          <w:sz w:val="24"/>
+        </w:rPr>
+        <w:t>)</w:t>
+      </w:r>
+      <w:r>
+        <w:rPr>
+          <w:rFonts w:cstheme="minorHAnsi"/>
+          <w:sz w:val="24"/>
+        </w:rPr>
+        <w:t xml:space="preserve">, </w:t>
       </w:r>
       <w:r>
         <w:rPr>
@@ -518,6 +562,20 @@
           <w:sz w:val="24"/>
         </w:rPr>
         <w:t>,</w:t>
+      </w:r>
+      <w:r>
+        <w:rPr>
+          <w:rFonts w:cstheme="minorHAnsi"/>
+          <w:sz w:val="24"/>
+        </w:rPr>
+        <w:t xml:space="preserve"> g</w:t>
+      </w:r>
+      <w:r>
+        <w:rPr>
+          <w:rFonts w:cstheme="minorHAnsi"/>
+          <w:sz w:val="24"/>
+        </w:rPr>
+        <w:t>raph-b</w:t>
       </w:r>
       <w:bookmarkStart w:id="0" w:name="_GoBack"/>
       <w:bookmarkEnd w:id="0"/>
@@ -526,14 +584,7 @@
           <w:rFonts w:cstheme="minorHAnsi"/>
           <w:sz w:val="24"/>
         </w:rPr>
-        <w:t xml:space="preserve"> g</w:t>
-      </w:r>
-      <w:r>
-        <w:rPr>
-          <w:rFonts w:cstheme="minorHAnsi"/>
-          <w:sz w:val="24"/>
-        </w:rPr>
-        <w:t xml:space="preserve">raph-based clustering approach was used to cluster the cells using </w:t>
+        <w:t xml:space="preserve">ased clustering approach was used to cluster the cells using </w:t>
       </w:r>
       <w:proofErr w:type="spellStart"/>
       <w:proofErr w:type="gramStart"/>
@@ -1844,6 +1895,20 @@
       <w:r>
         <w:t>60</w:t>
       </w:r>
+      <w:r>
+        <w:t xml:space="preserve"> - </w:t>
+      </w:r>
+      <w:r>
+        <w:t xml:space="preserve">To choose an optimal clustering resolution, a clustering tree was generated with the R package </w:t>
+      </w:r>
+      <w:proofErr w:type="spellStart"/>
+      <w:r>
+        <w:t>clustree</w:t>
+      </w:r>
+      <w:proofErr w:type="spellEnd"/>
+      <w:r>
+        <w:t xml:space="preserve"> which depicts the movement of cells across clusters as resolution is increased</w:t>
+      </w:r>
     </w:p>
     <w:p>
       <w:pPr>
@@ -2236,6 +2301,29 @@
     </w:p>
     <w:p>
       <w:pPr>
+        <w:pStyle w:val="ListParagraph"/>
+        <w:rPr>
+          <w:sz w:val="18"/>
+        </w:rPr>
+      </w:pPr>
+      <w:hyperlink r:id="rId11" w:history="1">
+        <w:r>
+          <w:rPr>
+            <w:rStyle w:val="Hyperlink"/>
+            <w:sz w:val="18"/>
+          </w:rPr>
+          <w:t>https://www.nature.com/articles/s41467-022-29747-x#Sec8</w:t>
+        </w:r>
+      </w:hyperlink>
+      <w:r>
+        <w:rPr>
+          <w:sz w:val="18"/>
+        </w:rPr>
+        <w:t xml:space="preserve"> 804 words</w:t>
+      </w:r>
+    </w:p>
+    <w:p>
+      <w:pPr>
         <w:tabs>
           <w:tab w:val="left" w:pos="916"/>
           <w:tab w:val="left" w:pos="1832"/>
@@ -2300,6 +2388,125 @@
           <w:sz w:val="24"/>
         </w:rPr>
       </w:pPr>
+      <w:r>
+        <w:rPr>
+          <w:rFonts w:cstheme="minorHAnsi"/>
+          <w:sz w:val="24"/>
+        </w:rPr>
+        <w:t>References</w:t>
+      </w:r>
+    </w:p>
+    <w:p>
+      <w:pPr>
+        <w:ind w:left="360"/>
+        <w:rPr>
+          <w:rFonts w:cstheme="minorHAnsi"/>
+          <w:sz w:val="24"/>
+        </w:rPr>
+      </w:pPr>
+      <w:hyperlink r:id="rId12" w:history="1">
+        <w:r>
+          <w:rPr>
+            <w:rStyle w:val="Hyperlink"/>
+            <w:rFonts w:cstheme="minorHAnsi"/>
+            <w:sz w:val="24"/>
+          </w:rPr>
+          <w:t>https://arxiv.org/abs/1802.03426</w:t>
+        </w:r>
+      </w:hyperlink>
+      <w:r>
+        <w:rPr>
+          <w:rFonts w:cstheme="minorHAnsi"/>
+          <w:sz w:val="24"/>
+        </w:rPr>
+        <w:t xml:space="preserve"> UMAP</w:t>
+      </w:r>
+    </w:p>
+    <w:p>
+      <w:pPr>
+        <w:ind w:left="360"/>
+        <w:rPr>
+          <w:rStyle w:val="Hyperlink"/>
+        </w:rPr>
+      </w:pPr>
+      <w:proofErr w:type="spellStart"/>
+      <w:proofErr w:type="gramStart"/>
+      <w:r>
+        <w:rPr>
+          <w:rStyle w:val="doi"/>
+        </w:rPr>
+        <w:t>doi</w:t>
+      </w:r>
+      <w:proofErr w:type="spellEnd"/>
+      <w:proofErr w:type="gramEnd"/>
+      <w:r>
+        <w:rPr>
+          <w:rStyle w:val="doi"/>
+        </w:rPr>
+        <w:t>: </w:t>
+      </w:r>
+      <w:hyperlink r:id="rId13" w:tgtFrame="_blank" w:history="1">
+        <w:r>
+          <w:rPr>
+            <w:rStyle w:val="Hyperlink"/>
+          </w:rPr>
+          <w:t>10.1186/s13059-016-0947-7</w:t>
+        </w:r>
+      </w:hyperlink>
+      <w:r>
+        <w:rPr>
+          <w:rStyle w:val="Hyperlink"/>
+        </w:rPr>
+        <w:t xml:space="preserve"> </w:t>
+      </w:r>
+      <w:proofErr w:type="spellStart"/>
+      <w:r>
+        <w:rPr>
+          <w:rStyle w:val="Hyperlink"/>
+        </w:rPr>
+        <w:t>scran</w:t>
+      </w:r>
+      <w:proofErr w:type="spellEnd"/>
+    </w:p>
+    <w:p>
+      <w:pPr>
+        <w:ind w:left="360"/>
+        <w:rPr>
+          <w:rFonts w:cstheme="minorHAnsi"/>
+          <w:sz w:val="24"/>
+        </w:rPr>
+      </w:pPr>
+      <w:proofErr w:type="spellStart"/>
+      <w:proofErr w:type="gramStart"/>
+      <w:r>
+        <w:t>doi</w:t>
+      </w:r>
+      <w:proofErr w:type="spellEnd"/>
+      <w:proofErr w:type="gramEnd"/>
+      <w:r>
+        <w:t xml:space="preserve">: </w:t>
+      </w:r>
+      <w:hyperlink r:id="rId14" w:history="1">
+        <w:r>
+          <w:rPr>
+            <w:rStyle w:val="Hyperlink"/>
+          </w:rPr>
+          <w:t>10.1093/bioinformatics/btw777</w:t>
+        </w:r>
+      </w:hyperlink>
+      <w:r>
+        <w:t>.</w:t>
+      </w:r>
+      <w:r>
+        <w:t xml:space="preserve"> </w:t>
+      </w:r>
+      <w:proofErr w:type="spellStart"/>
+      <w:proofErr w:type="gramStart"/>
+      <w:r>
+        <w:t>scater</w:t>
+      </w:r>
+      <w:proofErr w:type="spellEnd"/>
+      <w:proofErr w:type="gramEnd"/>
     </w:p>
     <w:sectPr>
       <w:pgSz w:w="11906" w:h="16838"/>
@@ -3673,7 +3880,7 @@
 </file>
 
 <file path=customXml/itemProps1.xml><?xml version="1.0" encoding="utf-8"?>
-<ds:datastoreItem xmlns:ds="http://schemas.openxmlformats.org/officeDocument/2006/customXml" ds:itemID="{1AB172D2-10F1-4975-90F4-18790C2F3C37}">
+<ds:datastoreItem xmlns:ds="http://schemas.openxmlformats.org/officeDocument/2006/customXml" ds:itemID="{8F94E6C8-7A25-4FFA-AE66-FEF918F2E213}">
   <ds:schemaRefs>
     <ds:schemaRef ds:uri="http://schemas.openxmlformats.org/officeDocument/2006/bibliography"/>
   </ds:schemaRefs>

</xml_diff>